<commit_message>
u all vf files
</commit_message>
<xml_diff>
--- a/pdf/victorian-folklore/maori-lore.docx
+++ b/pdf/victorian-folklore/maori-lore.docx
@@ -595,7 +595,6 @@
     </w:p>
     <w:p>
       <w:pPr>
-        <w:spacing w:line="480" w:lineRule="auto"/>
         <w:rPr>
           <w:rFonts w:ascii="Times New Roman" w:eastAsia="Times New Roman" w:hAnsi="Times New Roman" w:cs="Times New Roman"/>
           <w:b/>
@@ -614,124 +613,131 @@
           <w:szCs w:val="24"/>
           <w:lang w:val="en-US"/>
         </w:rPr>
+        <w:br w:type="page"/>
+      </w:r>
+    </w:p>
+    <w:p>
+      <w:pPr>
+        <w:spacing w:line="480" w:lineRule="auto"/>
+        <w:ind w:left="720" w:hanging="720"/>
+        <w:rPr>
+          <w:rFonts w:ascii="Times New Roman" w:eastAsia="Times New Roman" w:hAnsi="Times New Roman" w:cs="Times New Roman"/>
+          <w:b/>
+          <w:bCs/>
+          <w:sz w:val="24"/>
+          <w:szCs w:val="24"/>
+          <w:lang w:val="en-US"/>
+        </w:rPr>
+      </w:pPr>
+      <w:r>
+        <w:rPr>
+          <w:rFonts w:ascii="Times New Roman" w:eastAsia="Times New Roman" w:hAnsi="Times New Roman" w:cs="Times New Roman"/>
+          <w:b/>
+          <w:bCs/>
+          <w:sz w:val="24"/>
+          <w:szCs w:val="24"/>
+          <w:lang w:val="en-US"/>
+        </w:rPr>
+        <w:lastRenderedPageBreak/>
         <w:t>Cite (MLA):</w:t>
       </w:r>
     </w:p>
     <w:p>
       <w:pPr>
+        <w:autoSpaceDE w:val="0"/>
+        <w:autoSpaceDN w:val="0"/>
+        <w:adjustRightInd w:val="0"/>
         <w:spacing w:line="480" w:lineRule="auto"/>
         <w:ind w:left="720" w:hanging="720"/>
         <w:rPr>
-          <w:rFonts w:ascii="Times New Roman" w:eastAsia="Times New Roman" w:hAnsi="Times New Roman" w:cs="Times New Roman"/>
-          <w:bCs/>
+          <w:rFonts w:ascii="Times-Roman" w:hAnsi="Times-Roman" w:cs="Times-Roman"/>
+          <w:sz w:val="24"/>
+          <w:szCs w:val="24"/>
+          <w:lang w:val="en-US"/>
+        </w:rPr>
+      </w:pPr>
+      <w:bookmarkStart w:id="0" w:name="_“The_Legend_of"/>
+      <w:bookmarkEnd w:id="0"/>
+      <w:r>
+        <w:rPr>
+          <w:rFonts w:ascii="Times-Roman" w:hAnsi="Times-Roman" w:cs="Times-Roman"/>
+          <w:sz w:val="24"/>
+          <w:szCs w:val="24"/>
+          <w:lang w:val="en-US"/>
+        </w:rPr>
+        <w:t xml:space="preserve">Izett, James, ed. </w:t>
+      </w:r>
+      <w:r>
+        <w:rPr>
+          <w:rFonts w:ascii="Times-Italic" w:hAnsi="Times-Italic" w:cs="Times-Italic"/>
           <w:i/>
-          <w:sz w:val="24"/>
-          <w:szCs w:val="24"/>
-        </w:rPr>
-      </w:pPr>
-      <w:r>
-        <w:rPr>
-          <w:rFonts w:ascii="Times New Roman" w:eastAsia="Times New Roman" w:hAnsi="Times New Roman" w:cs="Times New Roman"/>
-          <w:bCs/>
           <w:iCs/>
           <w:sz w:val="24"/>
           <w:szCs w:val="24"/>
-        </w:rPr>
-        <w:t xml:space="preserve">Izett, </w:t>
-      </w:r>
-      <w:r>
-        <w:rPr>
-          <w:rFonts w:ascii="Times New Roman" w:eastAsia="Times New Roman" w:hAnsi="Times New Roman" w:cs="Times New Roman"/>
-          <w:bCs/>
-          <w:iCs/>
-          <w:sz w:val="24"/>
-          <w:szCs w:val="24"/>
-        </w:rPr>
-        <w:t xml:space="preserve">James, ed. and trans. </w:t>
-      </w:r>
-      <w:r>
-        <w:rPr>
-          <w:rFonts w:ascii="Times New Roman" w:eastAsia="Times New Roman" w:hAnsi="Times New Roman" w:cs="Times New Roman"/>
-          <w:bCs/>
-          <w:i/>
-          <w:sz w:val="24"/>
-          <w:szCs w:val="24"/>
-        </w:rPr>
-        <w:t>Maori Lore. The Traditions</w:t>
-      </w:r>
-      <w:r>
-        <w:rPr>
-          <w:rFonts w:ascii="Times New Roman" w:eastAsia="Times New Roman" w:hAnsi="Times New Roman" w:cs="Times New Roman"/>
-          <w:bCs/>
-          <w:i/>
-          <w:sz w:val="24"/>
-          <w:szCs w:val="24"/>
-        </w:rPr>
-        <w:t xml:space="preserve"> of the Maori People</w:t>
-      </w:r>
-      <w:r>
-        <w:rPr>
-          <w:rFonts w:ascii="Times New Roman" w:eastAsia="Times New Roman" w:hAnsi="Times New Roman" w:cs="Times New Roman"/>
-          <w:bCs/>
-          <w:i/>
-          <w:sz w:val="24"/>
-          <w:szCs w:val="24"/>
-        </w:rPr>
-        <w:t>, with the</w:t>
-      </w:r>
-      <w:r>
-        <w:rPr>
-          <w:rFonts w:ascii="Times New Roman" w:eastAsia="Times New Roman" w:hAnsi="Times New Roman" w:cs="Times New Roman"/>
-          <w:bCs/>
-          <w:i/>
-          <w:sz w:val="24"/>
-          <w:szCs w:val="24"/>
-        </w:rPr>
-        <w:t xml:space="preserve"> </w:t>
-      </w:r>
-      <w:r>
-        <w:rPr>
-          <w:rFonts w:ascii="Times New Roman" w:eastAsia="Times New Roman" w:hAnsi="Times New Roman" w:cs="Times New Roman"/>
-          <w:bCs/>
-          <w:i/>
-          <w:sz w:val="24"/>
-          <w:szCs w:val="24"/>
-        </w:rPr>
-        <w:t>Most Important of Their Legends, Compiled for the Government of New</w:t>
-      </w:r>
-      <w:r>
-        <w:rPr>
-          <w:rFonts w:ascii="Times New Roman" w:eastAsia="Times New Roman" w:hAnsi="Times New Roman" w:cs="Times New Roman"/>
-          <w:bCs/>
-          <w:i/>
-          <w:sz w:val="24"/>
-          <w:szCs w:val="24"/>
-        </w:rPr>
-        <w:t xml:space="preserve"> </w:t>
-      </w:r>
-      <w:r>
-        <w:rPr>
-          <w:rFonts w:ascii="Times New Roman" w:eastAsia="Times New Roman" w:hAnsi="Times New Roman" w:cs="Times New Roman"/>
-          <w:bCs/>
-          <w:i/>
-          <w:sz w:val="24"/>
-          <w:szCs w:val="24"/>
-        </w:rPr>
-        <w:t>Zealand</w:t>
-      </w:r>
-      <w:r>
-        <w:rPr>
-          <w:rFonts w:ascii="Times New Roman" w:eastAsia="Times New Roman" w:hAnsi="Times New Roman" w:cs="Times New Roman"/>
-          <w:bCs/>
-          <w:iCs/>
-          <w:sz w:val="24"/>
-          <w:szCs w:val="24"/>
-        </w:rPr>
-        <w:t xml:space="preserve">. Wellington, New Zealand: John Mackay, Government Printer, 1904. </w:t>
-      </w:r>
-    </w:p>
-    <w:bookmarkStart w:id="0" w:name="_“The_Legend_of" w:displacedByCustomXml="next"/>
-    <w:bookmarkEnd w:id="0" w:displacedByCustomXml="next"/>
+          <w:lang w:val="en-US"/>
+        </w:rPr>
+        <w:t>Maori Lore. The Traditions of the Maori People, with the More Important of Their Legends. Compiled for the Government of New Zealand</w:t>
+      </w:r>
+      <w:r>
+        <w:rPr>
+          <w:rFonts w:ascii="Times-Roman" w:hAnsi="Times-Roman" w:cs="Times-Roman"/>
+          <w:sz w:val="24"/>
+          <w:szCs w:val="24"/>
+          <w:lang w:val="en-US"/>
+        </w:rPr>
+        <w:t xml:space="preserve">. Translated by James Izett. Wellington, New Zealand: John Mackay, Government Printer, 1904. </w:t>
+      </w:r>
+      <w:hyperlink r:id="rId10" w:history="1">
+        <w:r>
+          <w:rPr>
+            <w:rFonts w:ascii="Times-Roman" w:hAnsi="Times-Roman" w:cs="Times-Roman"/>
+            <w:color w:val="0000E9"/>
+            <w:sz w:val="24"/>
+            <w:szCs w:val="24"/>
+            <w:u w:val="single" w:color="0000E9"/>
+            <w:lang w:val="en-US"/>
+          </w:rPr>
+          <w:t>https://archive.org/details/maoriloretraditi00izetuoft/page/n7/mode/2up</w:t>
+        </w:r>
+      </w:hyperlink>
+      <w:r>
+        <w:rPr>
+          <w:rFonts w:ascii="Times-Roman" w:hAnsi="Times-Roman" w:cs="Times-Roman"/>
+          <w:sz w:val="24"/>
+          <w:szCs w:val="24"/>
+          <w:lang w:val="en-US"/>
+        </w:rPr>
+        <w:t>.</w:t>
+      </w:r>
+      <w:r>
+        <w:rPr>
+          <w:rFonts w:ascii="Times-Roman" w:hAnsi="Times-Roman" w:cs="Times-Roman"/>
+          <w:sz w:val="24"/>
+          <w:szCs w:val="24"/>
+          <w:lang w:val="en-US"/>
+        </w:rPr>
+        <w:br/>
+      </w:r>
+    </w:p>
+    <w:p>
+      <w:pPr>
+        <w:rPr>
+          <w:rFonts w:ascii="Times-Roman" w:hAnsi="Times-Roman" w:cs="Times-Roman"/>
+          <w:sz w:val="24"/>
+          <w:szCs w:val="24"/>
+          <w:lang w:val="en-US"/>
+        </w:rPr>
+      </w:pPr>
+      <w:r>
+        <w:rPr>
+          <w:rFonts w:ascii="Times-Roman" w:hAnsi="Times-Roman" w:cs="Times-Roman"/>
+          <w:sz w:val="24"/>
+          <w:szCs w:val="24"/>
+          <w:lang w:val="en-US"/>
+        </w:rPr>
+        <w:br w:type="page"/>
+      </w:r>
+    </w:p>
     <w:sdt>
       <w:sdtPr>
         <w:rPr>
@@ -907,7 +913,7 @@
                 <w:noProof/>
                 <w:webHidden/>
               </w:rPr>
-              <w:t>4</w:t>
+              <w:t>5</w:t>
             </w:r>
             <w:r>
               <w:rPr>
@@ -1015,7 +1021,7 @@
                 <w:noProof/>
                 <w:webHidden/>
               </w:rPr>
-              <w:t>5</w:t>
+              <w:t>6</w:t>
             </w:r>
             <w:r>
               <w:rPr>
@@ -1123,7 +1129,7 @@
                 <w:noProof/>
                 <w:webHidden/>
               </w:rPr>
-              <w:t>6</w:t>
+              <w:t>7</w:t>
             </w:r>
             <w:r>
               <w:rPr>
@@ -1231,7 +1237,7 @@
                 <w:noProof/>
                 <w:webHidden/>
               </w:rPr>
-              <w:t>7</w:t>
+              <w:t>8</w:t>
             </w:r>
             <w:r>
               <w:rPr>
@@ -1339,7 +1345,7 @@
                 <w:noProof/>
                 <w:webHidden/>
               </w:rPr>
-              <w:t>8</w:t>
+              <w:t>9</w:t>
             </w:r>
             <w:r>
               <w:rPr>
@@ -1447,7 +1453,7 @@
                 <w:noProof/>
                 <w:webHidden/>
               </w:rPr>
-              <w:t>10</w:t>
+              <w:t>11</w:t>
             </w:r>
             <w:r>
               <w:rPr>
@@ -1555,7 +1561,7 @@
                 <w:noProof/>
                 <w:webHidden/>
               </w:rPr>
-              <w:t>11</w:t>
+              <w:t>12</w:t>
             </w:r>
             <w:r>
               <w:rPr>
@@ -1663,7 +1669,7 @@
                 <w:noProof/>
                 <w:webHidden/>
               </w:rPr>
-              <w:t>13</w:t>
+              <w:t>14</w:t>
             </w:r>
             <w:r>
               <w:rPr>
@@ -1771,7 +1777,7 @@
                 <w:noProof/>
                 <w:webHidden/>
               </w:rPr>
-              <w:t>14</w:t>
+              <w:t>15</w:t>
             </w:r>
             <w:r>
               <w:rPr>
@@ -1879,7 +1885,7 @@
                 <w:noProof/>
                 <w:webHidden/>
               </w:rPr>
-              <w:t>15</w:t>
+              <w:t>16</w:t>
             </w:r>
             <w:r>
               <w:rPr>
@@ -1987,7 +1993,7 @@
                 <w:noProof/>
                 <w:webHidden/>
               </w:rPr>
-              <w:t>16</w:t>
+              <w:t>17</w:t>
             </w:r>
             <w:r>
               <w:rPr>
@@ -2095,7 +2101,7 @@
                 <w:noProof/>
                 <w:webHidden/>
               </w:rPr>
-              <w:t>17</w:t>
+              <w:t>18</w:t>
             </w:r>
             <w:r>
               <w:rPr>
@@ -2203,7 +2209,7 @@
                 <w:noProof/>
                 <w:webHidden/>
               </w:rPr>
-              <w:t>18</w:t>
+              <w:t>19</w:t>
             </w:r>
             <w:r>
               <w:rPr>
@@ -2311,7 +2317,7 @@
                 <w:noProof/>
                 <w:webHidden/>
               </w:rPr>
-              <w:t>20</w:t>
+              <w:t>21</w:t>
             </w:r>
             <w:r>
               <w:rPr>
@@ -5565,479 +5571,407 @@
     </w:p>
     <w:p>
       <w:pPr>
+        <w:autoSpaceDE w:val="0"/>
+        <w:autoSpaceDN w:val="0"/>
+        <w:adjustRightInd w:val="0"/>
         <w:spacing w:line="480" w:lineRule="auto"/>
         <w:ind w:left="720" w:hanging="720"/>
         <w:rPr>
-          <w:rFonts w:ascii="Times New Roman" w:eastAsia="Times New Roman" w:hAnsi="Times New Roman" w:cs="Times New Roman"/>
-          <w:sz w:val="24"/>
-          <w:szCs w:val="24"/>
-        </w:rPr>
-      </w:pPr>
-      <w:r>
-        <w:rPr>
-          <w:rFonts w:ascii="Times New Roman" w:eastAsia="Times New Roman" w:hAnsi="Times New Roman" w:cs="Times New Roman"/>
-          <w:sz w:val="24"/>
-          <w:szCs w:val="24"/>
-        </w:rPr>
-        <w:t>Best, Elsdon. “Notes on Maori Mythology.”</w:t>
-      </w:r>
-      <w:r>
-        <w:rPr>
-          <w:rFonts w:ascii="Times New Roman" w:eastAsia="Times New Roman" w:hAnsi="Times New Roman" w:cs="Times New Roman"/>
+          <w:rFonts w:ascii="Times-Roman" w:hAnsi="Times-Roman" w:cs="Times-Roman"/>
+          <w:sz w:val="24"/>
+          <w:szCs w:val="24"/>
+          <w:lang w:val="en-US"/>
+        </w:rPr>
+      </w:pPr>
+      <w:r>
+        <w:rPr>
+          <w:rFonts w:ascii="Times-Roman" w:hAnsi="Times-Roman" w:cs="Times-Roman"/>
+          <w:sz w:val="24"/>
+          <w:szCs w:val="24"/>
+          <w:lang w:val="en-US"/>
+        </w:rPr>
+        <w:t xml:space="preserve">Best, Elsdon. “Notes on Maori Mythology.” </w:t>
+      </w:r>
+      <w:r>
+        <w:rPr>
+          <w:rFonts w:ascii="Times-Italic" w:hAnsi="Times-Italic" w:cs="Times-Italic"/>
           <w:i/>
-          <w:sz w:val="24"/>
-          <w:szCs w:val="24"/>
-        </w:rPr>
-        <w:t xml:space="preserve"> The Journal of the Polynesian Society</w:t>
-      </w:r>
-      <w:r>
-        <w:rPr>
-          <w:rFonts w:ascii="Times New Roman" w:eastAsia="Times New Roman" w:hAnsi="Times New Roman" w:cs="Times New Roman"/>
-          <w:sz w:val="24"/>
-          <w:szCs w:val="24"/>
-        </w:rPr>
-        <w:t>, vol. 8, no. 2,</w:t>
-      </w:r>
-      <w:r>
-        <w:rPr>
-          <w:rFonts w:ascii="Times New Roman" w:eastAsia="Times New Roman" w:hAnsi="Times New Roman" w:cs="Times New Roman"/>
-          <w:sz w:val="24"/>
-          <w:szCs w:val="24"/>
-        </w:rPr>
-        <w:t xml:space="preserve"> </w:t>
-      </w:r>
-      <w:r>
-        <w:rPr>
-          <w:rFonts w:ascii="Times New Roman" w:eastAsia="Times New Roman" w:hAnsi="Times New Roman" w:cs="Times New Roman"/>
-          <w:sz w:val="24"/>
-          <w:szCs w:val="24"/>
-        </w:rPr>
-        <w:t xml:space="preserve">June 1899, pp. 93–121. JSTOR, </w:t>
-      </w:r>
-      <w:hyperlink r:id="rId10" w:history="1">
-        <w:r>
-          <w:rPr>
-            <w:rStyle w:val="Hyperlink"/>
-            <w:rFonts w:ascii="Times New Roman" w:eastAsia="Times New Roman" w:hAnsi="Times New Roman" w:cs="Times New Roman"/>
-            <w:sz w:val="24"/>
-            <w:szCs w:val="24"/>
-          </w:rPr>
-          <w:t>http://www.jstor.org/stable/20701533</w:t>
-        </w:r>
-      </w:hyperlink>
-      <w:r>
-        <w:rPr>
-          <w:rFonts w:ascii="Times New Roman" w:eastAsia="Times New Roman" w:hAnsi="Times New Roman" w:cs="Times New Roman"/>
-          <w:sz w:val="24"/>
-          <w:szCs w:val="24"/>
-        </w:rPr>
-        <w:t>. Accessed 10 Jun.</w:t>
-      </w:r>
-      <w:r>
-        <w:rPr>
-          <w:rFonts w:ascii="Times New Roman" w:eastAsia="Times New Roman" w:hAnsi="Times New Roman" w:cs="Times New Roman"/>
-          <w:sz w:val="24"/>
-          <w:szCs w:val="24"/>
-        </w:rPr>
-        <w:t xml:space="preserve"> </w:t>
-      </w:r>
-      <w:r>
-        <w:rPr>
-          <w:rFonts w:ascii="Times New Roman" w:eastAsia="Times New Roman" w:hAnsi="Times New Roman" w:cs="Times New Roman"/>
-          <w:sz w:val="24"/>
-          <w:szCs w:val="24"/>
-        </w:rPr>
-        <w:t>2022.</w:t>
-      </w:r>
-    </w:p>
-    <w:p>
-      <w:pPr>
+          <w:iCs/>
+          <w:sz w:val="24"/>
+          <w:szCs w:val="24"/>
+          <w:lang w:val="en-US"/>
+        </w:rPr>
+        <w:t>The Journal of the Polynesian Society</w:t>
+      </w:r>
+      <w:r>
+        <w:rPr>
+          <w:rFonts w:ascii="Times-Roman" w:hAnsi="Times-Roman" w:cs="Times-Roman"/>
+          <w:sz w:val="24"/>
+          <w:szCs w:val="24"/>
+          <w:lang w:val="en-US"/>
+        </w:rPr>
+        <w:t xml:space="preserve"> 8, no. 2 (June 1899): 93–121.</w:t>
+      </w:r>
+    </w:p>
+    <w:p>
+      <w:pPr>
+        <w:autoSpaceDE w:val="0"/>
+        <w:autoSpaceDN w:val="0"/>
+        <w:adjustRightInd w:val="0"/>
         <w:spacing w:line="480" w:lineRule="auto"/>
         <w:ind w:left="720" w:hanging="720"/>
         <w:rPr>
-          <w:rFonts w:ascii="Times New Roman" w:eastAsia="Times New Roman" w:hAnsi="Times New Roman" w:cs="Times New Roman"/>
+          <w:rFonts w:ascii="Times-Roman" w:hAnsi="Times-Roman" w:cs="Times-Roman"/>
+          <w:sz w:val="24"/>
+          <w:szCs w:val="24"/>
+          <w:lang w:val="en-US"/>
+        </w:rPr>
+      </w:pPr>
+      <w:r>
+        <w:rPr>
+          <w:rFonts w:ascii="Times-Roman" w:hAnsi="Times-Roman" w:cs="Times-Roman"/>
+          <w:sz w:val="24"/>
+          <w:szCs w:val="24"/>
+          <w:lang w:val="en-US"/>
+        </w:rPr>
+        <w:t xml:space="preserve">Du Plessis, Rosemary. “Story: Love and Romance.” In </w:t>
+      </w:r>
+      <w:r>
+        <w:rPr>
+          <w:rFonts w:ascii="Times-Italic" w:hAnsi="Times-Italic" w:cs="Times-Italic"/>
           <w:i/>
-          <w:sz w:val="24"/>
-          <w:szCs w:val="24"/>
-        </w:rPr>
-      </w:pPr>
-      <w:r>
-        <w:rPr>
-          <w:rFonts w:ascii="Times New Roman" w:eastAsia="Times New Roman" w:hAnsi="Times New Roman" w:cs="Times New Roman"/>
-          <w:sz w:val="24"/>
-          <w:szCs w:val="24"/>
-        </w:rPr>
-        <w:t xml:space="preserve">Du Plessis, Rosemary. “Love and Romance.” </w:t>
-      </w:r>
-      <w:r>
-        <w:rPr>
-          <w:rFonts w:ascii="Times New Roman" w:eastAsia="Times New Roman" w:hAnsi="Times New Roman" w:cs="Times New Roman"/>
-          <w:i/>
-          <w:sz w:val="24"/>
-          <w:szCs w:val="24"/>
-        </w:rPr>
-        <w:t>Te Ara Encyclopedia of New Zealand–Te Ara</w:t>
-      </w:r>
-      <w:r>
-        <w:rPr>
-          <w:rFonts w:ascii="Times New Roman" w:eastAsia="Times New Roman" w:hAnsi="Times New Roman" w:cs="Times New Roman"/>
-          <w:i/>
-          <w:sz w:val="24"/>
-          <w:szCs w:val="24"/>
-        </w:rPr>
-        <w:t xml:space="preserve"> </w:t>
-      </w:r>
-      <w:r>
-        <w:rPr>
-          <w:rFonts w:ascii="Times New Roman" w:eastAsia="Times New Roman" w:hAnsi="Times New Roman" w:cs="Times New Roman"/>
-          <w:i/>
-          <w:sz w:val="24"/>
-          <w:szCs w:val="24"/>
-        </w:rPr>
-        <w:t>Encyclopedia of New Zealand</w:t>
-      </w:r>
-      <w:r>
-        <w:rPr>
-          <w:rFonts w:ascii="Times New Roman" w:eastAsia="Times New Roman" w:hAnsi="Times New Roman" w:cs="Times New Roman"/>
-          <w:sz w:val="24"/>
-          <w:szCs w:val="24"/>
-        </w:rPr>
-        <w:t>, Ministry for Culture and Heritage Te Manatu Taonga, 6</w:t>
-      </w:r>
-      <w:r>
-        <w:rPr>
-          <w:rFonts w:ascii="Times New Roman" w:eastAsia="Times New Roman" w:hAnsi="Times New Roman" w:cs="Times New Roman"/>
-          <w:sz w:val="24"/>
-          <w:szCs w:val="24"/>
-        </w:rPr>
-        <w:t xml:space="preserve"> </w:t>
-      </w:r>
-      <w:r>
-        <w:rPr>
-          <w:rFonts w:ascii="Times New Roman" w:eastAsia="Times New Roman" w:hAnsi="Times New Roman" w:cs="Times New Roman"/>
-          <w:sz w:val="24"/>
-          <w:szCs w:val="24"/>
-        </w:rPr>
-        <w:t>Mar.</w:t>
-      </w:r>
-      <w:r>
-        <w:rPr>
-          <w:rFonts w:ascii="Times New Roman" w:eastAsia="Times New Roman" w:hAnsi="Times New Roman" w:cs="Times New Roman"/>
-          <w:sz w:val="24"/>
-          <w:szCs w:val="24"/>
-        </w:rPr>
-        <w:t xml:space="preserve"> </w:t>
-      </w:r>
-      <w:r>
-        <w:rPr>
-          <w:rFonts w:ascii="Times New Roman" w:eastAsia="Times New Roman" w:hAnsi="Times New Roman" w:cs="Times New Roman"/>
-          <w:sz w:val="24"/>
-          <w:szCs w:val="24"/>
-        </w:rPr>
-        <w:t xml:space="preserve">2020, </w:t>
+          <w:iCs/>
+          <w:sz w:val="24"/>
+          <w:szCs w:val="24"/>
+          <w:lang w:val="en-US"/>
+        </w:rPr>
+        <w:t>Te Ara - the Encyclopedia of New Zealand</w:t>
+      </w:r>
+      <w:r>
+        <w:rPr>
+          <w:rFonts w:ascii="Times-Roman" w:hAnsi="Times-Roman" w:cs="Times-Roman"/>
+          <w:sz w:val="24"/>
+          <w:szCs w:val="24"/>
+          <w:lang w:val="en-US"/>
+        </w:rPr>
+        <w:t xml:space="preserve">, 2011. </w:t>
       </w:r>
       <w:hyperlink r:id="rId11" w:history="1">
         <w:r>
           <w:rPr>
-            <w:rStyle w:val="Hyperlink"/>
-            <w:rFonts w:ascii="Times New Roman" w:eastAsia="Times New Roman" w:hAnsi="Times New Roman" w:cs="Times New Roman"/>
+            <w:rFonts w:ascii="Times-Roman" w:hAnsi="Times-Roman" w:cs="Times-Roman"/>
+            <w:color w:val="0000E9"/>
             <w:sz w:val="24"/>
             <w:szCs w:val="24"/>
+            <w:u w:val="single" w:color="0000E9"/>
+            <w:lang w:val="en-US"/>
           </w:rPr>
-          <w:t>https://teara.govt.nz/en/love-and-romance</w:t>
+          <w:t>http://www.TeAra.govt.nz/en/love-and-romance</w:t>
         </w:r>
       </w:hyperlink>
       <w:r>
         <w:rPr>
-          <w:rFonts w:ascii="Times New Roman" w:eastAsia="Times New Roman" w:hAnsi="Times New Roman" w:cs="Times New Roman"/>
-          <w:sz w:val="24"/>
-          <w:szCs w:val="24"/>
+          <w:rFonts w:ascii="Times-Roman" w:hAnsi="Times-Roman" w:cs="Times-Roman"/>
+          <w:sz w:val="24"/>
+          <w:szCs w:val="24"/>
+          <w:lang w:val="en-US"/>
         </w:rPr>
         <w:t>.</w:t>
       </w:r>
     </w:p>
     <w:p>
       <w:pPr>
-        <w:shd w:val="clear" w:color="auto" w:fill="FFFFFF"/>
+        <w:autoSpaceDE w:val="0"/>
+        <w:autoSpaceDN w:val="0"/>
+        <w:adjustRightInd w:val="0"/>
         <w:spacing w:line="480" w:lineRule="auto"/>
         <w:ind w:left="720" w:hanging="720"/>
         <w:rPr>
-          <w:rFonts w:ascii="Times New Roman" w:eastAsia="Times New Roman" w:hAnsi="Times New Roman" w:cs="Times New Roman"/>
-          <w:sz w:val="24"/>
-          <w:szCs w:val="24"/>
-        </w:rPr>
-      </w:pPr>
-      <w:r>
-        <w:rPr>
-          <w:rFonts w:ascii="Times New Roman" w:eastAsia="Times New Roman" w:hAnsi="Times New Roman" w:cs="Times New Roman"/>
-          <w:sz w:val="24"/>
-          <w:szCs w:val="24"/>
-        </w:rPr>
-        <w:t xml:space="preserve">Hamilton, Augustus. “The Canoes of the Maori.” </w:t>
-      </w:r>
-      <w:r>
-        <w:rPr>
-          <w:rFonts w:ascii="Times New Roman" w:eastAsia="Times New Roman" w:hAnsi="Times New Roman" w:cs="Times New Roman"/>
+          <w:rFonts w:ascii="Times-Roman" w:hAnsi="Times-Roman" w:cs="Times-Roman"/>
+          <w:sz w:val="24"/>
+          <w:szCs w:val="24"/>
+          <w:lang w:val="en-US"/>
+        </w:rPr>
+      </w:pPr>
+      <w:r>
+        <w:rPr>
+          <w:rFonts w:ascii="Times-Roman" w:hAnsi="Times-Roman" w:cs="Times-Roman"/>
+          <w:sz w:val="24"/>
+          <w:szCs w:val="24"/>
+          <w:lang w:val="en-US"/>
+        </w:rPr>
+        <w:t xml:space="preserve">Hamilton, Augustus. “The Canoes of the Maori.” In </w:t>
+      </w:r>
+      <w:r>
+        <w:rPr>
+          <w:rFonts w:ascii="Times-Italic" w:hAnsi="Times-Italic" w:cs="Times-Italic"/>
           <w:i/>
-          <w:sz w:val="24"/>
-          <w:szCs w:val="24"/>
+          <w:iCs/>
+          <w:sz w:val="24"/>
+          <w:szCs w:val="24"/>
+          <w:lang w:val="en-US"/>
         </w:rPr>
         <w:t>TOTA</w:t>
       </w:r>
       <w:r>
         <w:rPr>
-          <w:rFonts w:ascii="Times New Roman" w:eastAsia="Times New Roman" w:hAnsi="Times New Roman" w:cs="Times New Roman"/>
-          <w:sz w:val="24"/>
-          <w:szCs w:val="24"/>
-        </w:rPr>
-        <w:t xml:space="preserve">, https://www.tota.world/article/1477/. </w:t>
-      </w:r>
-    </w:p>
-    <w:p>
-      <w:pPr>
-        <w:spacing w:line="480" w:lineRule="auto"/>
-        <w:ind w:left="720" w:hanging="720"/>
-        <w:rPr>
-          <w:rFonts w:ascii="Times New Roman" w:eastAsia="Times New Roman" w:hAnsi="Times New Roman" w:cs="Times New Roman"/>
-          <w:color w:val="0563C1"/>
-          <w:sz w:val="24"/>
-          <w:szCs w:val="24"/>
-          <w:u w:val="single"/>
-        </w:rPr>
-      </w:pPr>
-      <w:r>
-        <w:rPr>
-          <w:rFonts w:ascii="Times New Roman" w:eastAsia="Times New Roman" w:hAnsi="Times New Roman" w:cs="Times New Roman"/>
-          <w:sz w:val="24"/>
-          <w:szCs w:val="24"/>
-        </w:rPr>
-        <w:t xml:space="preserve">Manatu Taonga, 22 Sept. 2012, </w:t>
-      </w:r>
-      <w:hyperlink r:id="rId12" w:anchor=":~:text=In%20some%20traditions%20the%20oceans,life%20for%20many%20practical%20reasons" w:history="1">
+          <w:rFonts w:ascii="Times-Roman" w:hAnsi="Times-Roman" w:cs="Times-Roman"/>
+          <w:sz w:val="24"/>
+          <w:szCs w:val="24"/>
+          <w:lang w:val="en-US"/>
+        </w:rPr>
+        <w:t xml:space="preserve">, n.d. </w:t>
+      </w:r>
+      <w:hyperlink r:id="rId12" w:history="1">
         <w:r>
           <w:rPr>
-            <w:rStyle w:val="Hyperlink"/>
-            <w:rFonts w:ascii="Times New Roman" w:eastAsia="Times New Roman" w:hAnsi="Times New Roman" w:cs="Times New Roman"/>
+            <w:rFonts w:ascii="Times-Roman" w:hAnsi="Times-Roman" w:cs="Times-Roman"/>
+            <w:color w:val="0000E9"/>
             <w:sz w:val="24"/>
             <w:szCs w:val="24"/>
+            <w:u w:val="single" w:color="0000E9"/>
+            <w:lang w:val="en-US"/>
           </w:rPr>
-          <w:t>https://teara.govt.nz/en/tangaroa-the-sea/page1#:~:text=In%20some%20traditions%20the%20oceans,life%20for%20many%20practical%20reasons</w:t>
+          <w:t>https://www.tota.world/article/1477/</w:t>
         </w:r>
       </w:hyperlink>
       <w:r>
         <w:rPr>
-          <w:rFonts w:ascii="Times New Roman" w:eastAsia="Times New Roman" w:hAnsi="Times New Roman" w:cs="Times New Roman"/>
-          <w:sz w:val="24"/>
-          <w:szCs w:val="24"/>
+          <w:rFonts w:ascii="Times-Roman" w:hAnsi="Times-Roman" w:cs="Times-Roman"/>
+          <w:sz w:val="24"/>
+          <w:szCs w:val="24"/>
+          <w:lang w:val="en-US"/>
         </w:rPr>
         <w:t>.</w:t>
       </w:r>
     </w:p>
     <w:p>
       <w:pPr>
+        <w:autoSpaceDE w:val="0"/>
+        <w:autoSpaceDN w:val="0"/>
+        <w:adjustRightInd w:val="0"/>
         <w:spacing w:line="480" w:lineRule="auto"/>
         <w:ind w:left="720" w:hanging="720"/>
         <w:rPr>
-          <w:rFonts w:ascii="Times New Roman" w:eastAsia="Times New Roman" w:hAnsi="Times New Roman" w:cs="Times New Roman"/>
+          <w:rFonts w:ascii="Times-Roman" w:hAnsi="Times-Roman" w:cs="Times-Roman"/>
+          <w:sz w:val="24"/>
+          <w:szCs w:val="24"/>
+          <w:lang w:val="en-US"/>
+        </w:rPr>
+      </w:pPr>
+      <w:r>
+        <w:rPr>
+          <w:rFonts w:ascii="Times-Roman" w:hAnsi="Times-Roman" w:cs="Times-Roman"/>
+          <w:sz w:val="24"/>
+          <w:szCs w:val="24"/>
+          <w:lang w:val="en-US"/>
+        </w:rPr>
+        <w:t xml:space="preserve">Royal, Te Ahukaramū Charles. “Tangaroa – The Sea.” In </w:t>
+      </w:r>
+      <w:r>
+        <w:rPr>
+          <w:rFonts w:ascii="Times-Italic" w:hAnsi="Times-Italic" w:cs="Times-Italic"/>
           <w:i/>
-          <w:sz w:val="24"/>
-          <w:szCs w:val="24"/>
-        </w:rPr>
-      </w:pPr>
-      <w:r>
-        <w:rPr>
-          <w:rFonts w:ascii="Times New Roman" w:eastAsia="Times New Roman" w:hAnsi="Times New Roman" w:cs="Times New Roman"/>
-          <w:sz w:val="24"/>
-          <w:szCs w:val="24"/>
-        </w:rPr>
-        <w:t xml:space="preserve">Royal, Te Ahukaramū Charles. “The Importance of the Sea.” </w:t>
-      </w:r>
-      <w:r>
-        <w:rPr>
-          <w:rFonts w:ascii="Times New Roman" w:eastAsia="Times New Roman" w:hAnsi="Times New Roman" w:cs="Times New Roman"/>
-          <w:i/>
-          <w:sz w:val="24"/>
-          <w:szCs w:val="24"/>
-        </w:rPr>
-        <w:t>Te Ara Encyclopedia of New</w:t>
-      </w:r>
-      <w:r>
-        <w:rPr>
-          <w:rFonts w:ascii="Times New Roman" w:eastAsia="Times New Roman" w:hAnsi="Times New Roman" w:cs="Times New Roman"/>
-          <w:i/>
-          <w:sz w:val="24"/>
-          <w:szCs w:val="24"/>
-        </w:rPr>
-        <w:t xml:space="preserve"> </w:t>
-      </w:r>
-      <w:r>
-        <w:rPr>
-          <w:rFonts w:ascii="Times New Roman" w:eastAsia="Times New Roman" w:hAnsi="Times New Roman" w:cs="Times New Roman"/>
-          <w:i/>
-          <w:sz w:val="24"/>
-          <w:szCs w:val="24"/>
-        </w:rPr>
-        <w:t>Zealand–Te Ara Encyclopedia of New Zealand</w:t>
-      </w:r>
-      <w:r>
-        <w:rPr>
-          <w:rFonts w:ascii="Times New Roman" w:eastAsia="Times New Roman" w:hAnsi="Times New Roman" w:cs="Times New Roman"/>
-          <w:sz w:val="24"/>
-          <w:szCs w:val="24"/>
-        </w:rPr>
-        <w:t xml:space="preserve">, Ministry for Culture and Heritage Te </w:t>
-      </w:r>
-    </w:p>
-    <w:p>
-      <w:pPr>
-        <w:spacing w:line="480" w:lineRule="auto"/>
-        <w:ind w:left="720" w:hanging="720"/>
-        <w:rPr>
-          <w:rFonts w:ascii="Times New Roman" w:eastAsia="Times New Roman" w:hAnsi="Times New Roman" w:cs="Times New Roman"/>
-          <w:i/>
-          <w:sz w:val="24"/>
-          <w:szCs w:val="24"/>
-        </w:rPr>
-      </w:pPr>
-      <w:r>
-        <w:rPr>
-          <w:rFonts w:ascii="Times New Roman" w:eastAsia="Times New Roman" w:hAnsi="Times New Roman" w:cs="Times New Roman"/>
-          <w:sz w:val="24"/>
-          <w:szCs w:val="24"/>
-        </w:rPr>
-        <w:t xml:space="preserve">Smith, S. Percy. “Genealogy of Te Mamaru Family of Moeraki, Northern Otago, N. Z.” </w:t>
-      </w:r>
-      <w:r>
-        <w:rPr>
-          <w:rFonts w:ascii="Times New Roman" w:eastAsia="Times New Roman" w:hAnsi="Times New Roman" w:cs="Times New Roman"/>
-          <w:i/>
-          <w:sz w:val="24"/>
-          <w:szCs w:val="24"/>
-        </w:rPr>
-        <w:t>The</w:t>
-      </w:r>
-      <w:r>
-        <w:rPr>
-          <w:rFonts w:ascii="Times New Roman" w:eastAsia="Times New Roman" w:hAnsi="Times New Roman" w:cs="Times New Roman"/>
-          <w:i/>
-          <w:sz w:val="24"/>
-          <w:szCs w:val="24"/>
-        </w:rPr>
-        <w:t xml:space="preserve"> </w:t>
-      </w:r>
-      <w:r>
-        <w:rPr>
-          <w:rFonts w:ascii="Times New Roman" w:eastAsia="Times New Roman" w:hAnsi="Times New Roman" w:cs="Times New Roman"/>
-          <w:i/>
-          <w:sz w:val="24"/>
-          <w:szCs w:val="24"/>
-        </w:rPr>
-        <w:t>Journal of the Polynesian Society</w:t>
-      </w:r>
-      <w:r>
-        <w:rPr>
-          <w:rFonts w:ascii="Times New Roman" w:eastAsia="Times New Roman" w:hAnsi="Times New Roman" w:cs="Times New Roman"/>
-          <w:sz w:val="24"/>
-          <w:szCs w:val="24"/>
-        </w:rPr>
-        <w:t xml:space="preserve">, vol. 3, no. 1, 1894, pp. 9–15. </w:t>
-      </w:r>
-      <w:r>
-        <w:rPr>
-          <w:rFonts w:ascii="Times New Roman" w:eastAsia="Times New Roman" w:hAnsi="Times New Roman" w:cs="Times New Roman"/>
-          <w:i/>
-          <w:sz w:val="24"/>
-          <w:szCs w:val="24"/>
-        </w:rPr>
-        <w:t>JSTOR</w:t>
-      </w:r>
-      <w:r>
-        <w:rPr>
-          <w:rFonts w:ascii="Times New Roman" w:eastAsia="Times New Roman" w:hAnsi="Times New Roman" w:cs="Times New Roman"/>
-          <w:sz w:val="24"/>
-          <w:szCs w:val="24"/>
-        </w:rPr>
-        <w:t>,</w:t>
-      </w:r>
-      <w:r>
-        <w:rPr>
-          <w:rFonts w:ascii="Times New Roman" w:eastAsia="Times New Roman" w:hAnsi="Times New Roman" w:cs="Times New Roman"/>
-          <w:sz w:val="24"/>
-          <w:szCs w:val="24"/>
-        </w:rPr>
-        <w:t xml:space="preserve"> </w:t>
+          <w:iCs/>
+          <w:sz w:val="24"/>
+          <w:szCs w:val="24"/>
+          <w:lang w:val="en-US"/>
+        </w:rPr>
+        <w:t>Te Ara - the Encyclopedia of New Zealand</w:t>
+      </w:r>
+      <w:r>
+        <w:rPr>
+          <w:rFonts w:ascii="Times-Roman" w:hAnsi="Times-Roman" w:cs="Times-Roman"/>
+          <w:sz w:val="24"/>
+          <w:szCs w:val="24"/>
+          <w:lang w:val="en-US"/>
+        </w:rPr>
+        <w:t xml:space="preserve">, 2006. </w:t>
       </w:r>
       <w:hyperlink r:id="rId13" w:history="1">
         <w:r>
           <w:rPr>
-            <w:rStyle w:val="Hyperlink"/>
-            <w:rFonts w:ascii="Times New Roman" w:eastAsia="Times New Roman" w:hAnsi="Times New Roman" w:cs="Times New Roman"/>
+            <w:rFonts w:ascii="Times-Roman" w:hAnsi="Times-Roman" w:cs="Times-Roman"/>
+            <w:color w:val="0000E9"/>
             <w:sz w:val="24"/>
             <w:szCs w:val="24"/>
+            <w:u w:val="single" w:color="0000E9"/>
+            <w:lang w:val="en-US"/>
           </w:rPr>
-          <w:t>http://www.jstor.org/stable/20701315. Accessed 7 Jun. 2022</w:t>
+          <w:t>http://www.TeAra.govt.nz/en/tangaroa-the-sea</w:t>
         </w:r>
       </w:hyperlink>
       <w:r>
         <w:rPr>
-          <w:rFonts w:ascii="Times New Roman" w:eastAsia="Times New Roman" w:hAnsi="Times New Roman" w:cs="Times New Roman"/>
-          <w:sz w:val="24"/>
-          <w:szCs w:val="24"/>
+          <w:rFonts w:ascii="Times-Roman" w:hAnsi="Times-Roman" w:cs="Times-Roman"/>
+          <w:sz w:val="24"/>
+          <w:szCs w:val="24"/>
+          <w:lang w:val="en-US"/>
         </w:rPr>
         <w:t>.</w:t>
       </w:r>
     </w:p>
     <w:p>
       <w:pPr>
+        <w:autoSpaceDE w:val="0"/>
+        <w:autoSpaceDN w:val="0"/>
+        <w:adjustRightInd w:val="0"/>
         <w:spacing w:line="480" w:lineRule="auto"/>
         <w:ind w:left="720" w:hanging="720"/>
         <w:rPr>
-          <w:rFonts w:ascii="Times New Roman" w:eastAsia="Times New Roman" w:hAnsi="Times New Roman" w:cs="Times New Roman"/>
+          <w:rFonts w:ascii="Times-Roman" w:hAnsi="Times-Roman" w:cs="Times-Roman"/>
+          <w:sz w:val="24"/>
+          <w:szCs w:val="24"/>
+          <w:lang w:val="en-US"/>
+        </w:rPr>
+      </w:pPr>
+      <w:r>
+        <w:rPr>
+          <w:rFonts w:ascii="Times-Roman" w:hAnsi="Times-Roman" w:cs="Times-Roman"/>
+          <w:sz w:val="24"/>
+          <w:szCs w:val="24"/>
+          <w:lang w:val="en-US"/>
+        </w:rPr>
+        <w:t>Royal, Te Ahukaramū Charles</w:t>
+      </w:r>
+      <w:r>
+        <w:rPr>
+          <w:rFonts w:ascii="Times-Roman" w:hAnsi="Times-Roman" w:cs="Times-Roman"/>
+          <w:sz w:val="24"/>
+          <w:szCs w:val="24"/>
+          <w:lang w:val="en-US"/>
+        </w:rPr>
+        <w:t xml:space="preserve">. “The Importance of the Sea.” In </w:t>
+      </w:r>
+      <w:r>
+        <w:rPr>
+          <w:rFonts w:ascii="Times-Italic" w:hAnsi="Times-Italic" w:cs="Times-Italic"/>
           <w:i/>
-          <w:sz w:val="24"/>
-          <w:szCs w:val="24"/>
-        </w:rPr>
-      </w:pPr>
-      <w:r>
-        <w:rPr>
-          <w:rFonts w:ascii="Times New Roman" w:eastAsia="Times New Roman" w:hAnsi="Times New Roman" w:cs="Times New Roman"/>
-          <w:sz w:val="24"/>
-          <w:szCs w:val="24"/>
+          <w:iCs/>
+          <w:sz w:val="24"/>
+          <w:szCs w:val="24"/>
+          <w:lang w:val="en-US"/>
+        </w:rPr>
+        <w:t>Te Ara - the Encyclopedia of New Zealand</w:t>
+      </w:r>
+      <w:r>
+        <w:rPr>
+          <w:rFonts w:ascii="Times-Roman" w:hAnsi="Times-Roman" w:cs="Times-Roman"/>
+          <w:sz w:val="24"/>
+          <w:szCs w:val="24"/>
+          <w:lang w:val="en-US"/>
+        </w:rPr>
+        <w:t xml:space="preserve">, 2006. </w:t>
+      </w:r>
+      <w:hyperlink r:id="rId14" w:history="1">
+        <w:r>
+          <w:rPr>
+            <w:rFonts w:ascii="Times-Roman" w:hAnsi="Times-Roman" w:cs="Times-Roman"/>
+            <w:color w:val="0000E9"/>
+            <w:sz w:val="24"/>
+            <w:szCs w:val="24"/>
+            <w:u w:val="single" w:color="0000E9"/>
+            <w:lang w:val="en-US"/>
+          </w:rPr>
+          <w:t>http://www.TeAra.govt.nz/en/tangaroa-the-sea/page-1</w:t>
+        </w:r>
+      </w:hyperlink>
+      <w:r>
+        <w:rPr>
+          <w:rFonts w:ascii="Times-Roman" w:hAnsi="Times-Roman" w:cs="Times-Roman"/>
+          <w:sz w:val="24"/>
+          <w:szCs w:val="24"/>
+          <w:lang w:val="en-US"/>
+        </w:rPr>
+        <w:t>.</w:t>
+      </w:r>
+    </w:p>
+    <w:p>
+      <w:pPr>
+        <w:autoSpaceDE w:val="0"/>
+        <w:autoSpaceDN w:val="0"/>
+        <w:adjustRightInd w:val="0"/>
+        <w:spacing w:line="480" w:lineRule="auto"/>
+        <w:ind w:left="720" w:hanging="720"/>
+        <w:rPr>
+          <w:rFonts w:ascii="Times-Roman" w:hAnsi="Times-Roman" w:cs="Times-Roman"/>
+          <w:sz w:val="24"/>
+          <w:szCs w:val="24"/>
+          <w:lang w:val="en-US"/>
+        </w:rPr>
+      </w:pPr>
+      <w:r>
+        <w:rPr>
+          <w:rFonts w:ascii="Times-Roman" w:hAnsi="Times-Roman" w:cs="Times-Roman"/>
+          <w:sz w:val="24"/>
+          <w:szCs w:val="24"/>
+          <w:lang w:val="en-US"/>
+        </w:rPr>
+        <w:t xml:space="preserve">Smith, S. Percy. “Genealogy of Te Mamaru Family of Moeraki, Northern Otago, N.Z.” </w:t>
+      </w:r>
+      <w:r>
+        <w:rPr>
+          <w:rFonts w:ascii="Times-Italic" w:hAnsi="Times-Italic" w:cs="Times-Italic"/>
+          <w:i/>
+          <w:iCs/>
+          <w:sz w:val="24"/>
+          <w:szCs w:val="24"/>
+          <w:lang w:val="en-US"/>
+        </w:rPr>
+        <w:t>The Journal of the Polynesian Society</w:t>
+      </w:r>
+      <w:r>
+        <w:rPr>
+          <w:rFonts w:ascii="Times-Roman" w:hAnsi="Times-Roman" w:cs="Times-Roman"/>
+          <w:sz w:val="24"/>
+          <w:szCs w:val="24"/>
+          <w:lang w:val="en-US"/>
+        </w:rPr>
+        <w:t xml:space="preserve"> 3, no. 1 (1894): 9–15.</w:t>
+      </w:r>
+    </w:p>
+    <w:p>
+      <w:pPr>
+        <w:autoSpaceDE w:val="0"/>
+        <w:autoSpaceDN w:val="0"/>
+        <w:adjustRightInd w:val="0"/>
+        <w:spacing w:line="480" w:lineRule="auto"/>
+        <w:ind w:left="720" w:hanging="720"/>
+        <w:rPr>
+          <w:rFonts w:ascii="Times-Roman" w:hAnsi="Times-Roman" w:cs="Times-Roman"/>
+          <w:sz w:val="24"/>
+          <w:szCs w:val="24"/>
+          <w:lang w:val="en-US"/>
+        </w:rPr>
+      </w:pPr>
+      <w:r>
+        <w:rPr>
+          <w:rFonts w:ascii="Times-Roman" w:hAnsi="Times-Roman" w:cs="Times-Roman"/>
+          <w:sz w:val="24"/>
+          <w:szCs w:val="24"/>
+          <w:lang w:val="en-US"/>
         </w:rPr>
         <w:t xml:space="preserve">Tregear, Edward. </w:t>
       </w:r>
       <w:r>
         <w:rPr>
-          <w:rFonts w:ascii="Times New Roman" w:eastAsia="Times New Roman" w:hAnsi="Times New Roman" w:cs="Times New Roman"/>
+          <w:rFonts w:ascii="Times-Italic" w:hAnsi="Times-Italic" w:cs="Times-Italic"/>
           <w:i/>
-          <w:sz w:val="24"/>
-          <w:szCs w:val="24"/>
+          <w:iCs/>
+          <w:sz w:val="24"/>
+          <w:szCs w:val="24"/>
+          <w:lang w:val="en-US"/>
         </w:rPr>
         <w:t>Maori-Polynesian Comparative Dictionary</w:t>
       </w:r>
       <w:r>
         <w:rPr>
-          <w:rFonts w:ascii="Times New Roman" w:eastAsia="Times New Roman" w:hAnsi="Times New Roman" w:cs="Times New Roman"/>
-          <w:sz w:val="24"/>
-          <w:szCs w:val="24"/>
-        </w:rPr>
-        <w:t>. Wellington: Government Printer,</w:t>
-      </w:r>
-      <w:r>
-        <w:rPr>
-          <w:rFonts w:ascii="Times New Roman" w:eastAsia="Times New Roman" w:hAnsi="Times New Roman" w:cs="Times New Roman"/>
-          <w:sz w:val="24"/>
-          <w:szCs w:val="24"/>
-        </w:rPr>
-        <w:t xml:space="preserve"> </w:t>
-      </w:r>
-      <w:r>
-        <w:rPr>
-          <w:rFonts w:ascii="Times New Roman" w:eastAsia="Times New Roman" w:hAnsi="Times New Roman" w:cs="Times New Roman"/>
-          <w:sz w:val="24"/>
-          <w:szCs w:val="24"/>
-        </w:rPr>
-        <w:t>1891.</w:t>
+          <w:rFonts w:ascii="Times-Roman" w:hAnsi="Times-Roman" w:cs="Times-Roman"/>
+          <w:sz w:val="24"/>
+          <w:szCs w:val="24"/>
+          <w:lang w:val="en-US"/>
+        </w:rPr>
+        <w:t>. Wellington, New Zealand: Government Printer, 1891.</w:t>
       </w:r>
     </w:p>
     <w:sectPr>
@@ -6758,6 +6692,7 @@
   <w:style w:type="paragraph" w:default="1" w:styleId="Normal">
     <w:name w:val="Normal"/>
     <w:qFormat/>
+    <w:rsid w:val="00DB6CFB"/>
   </w:style>
   <w:style w:type="paragraph" w:styleId="Heading1">
     <w:name w:val="heading 1"/>

</xml_diff>

<commit_message>
u vf pdf for date
</commit_message>
<xml_diff>
--- a/pdf/victorian-folklore/maori-lore.docx
+++ b/pdf/victorian-folklore/maori-lore.docx
@@ -206,6 +206,32 @@
       <w:pPr>
         <w:spacing w:line="240" w:lineRule="auto"/>
         <w:jc w:val="center"/>
+        <w:rPr>
+          <w:rFonts w:ascii="Times New Roman" w:eastAsia="Times New Roman" w:hAnsi="Times New Roman" w:cs="Times New Roman"/>
+          <w:bCs/>
+          <w:sz w:val="28"/>
+          <w:szCs w:val="28"/>
+        </w:rPr>
+      </w:pPr>
+      <w:r>
+        <w:rPr>
+          <w:rFonts w:ascii="Times New Roman" w:eastAsia="Times New Roman" w:hAnsi="Times New Roman" w:cs="Times New Roman"/>
+          <w:b/>
+          <w:sz w:val="28"/>
+          <w:szCs w:val="28"/>
+        </w:rPr>
+        <w:t>Publisher</w:t>
+      </w:r>
+      <w:r>
+        <w:rPr>
+          <w:rFonts w:ascii="Times New Roman" w:eastAsia="Times New Roman" w:hAnsi="Times New Roman" w:cs="Times New Roman"/>
+          <w:bCs/>
+          <w:sz w:val="28"/>
+          <w:szCs w:val="28"/>
+        </w:rPr>
+        <w:t xml:space="preserve">: </w:t>
+      </w:r>
+      <w:r>
         <w:rPr>
           <w:rFonts w:ascii="Times New Roman" w:eastAsia="Times New Roman" w:hAnsi="Times New Roman" w:cs="Times New Roman"/>
           <w:bCs/>
@@ -214,35 +240,49 @@
           <w:sz w:val="28"/>
           <w:szCs w:val="28"/>
         </w:rPr>
-      </w:pPr>
-      <w:r>
-        <w:rPr>
-          <w:rFonts w:ascii="Times New Roman" w:eastAsia="Times New Roman" w:hAnsi="Times New Roman" w:cs="Times New Roman"/>
-          <w:b/>
-          <w:sz w:val="28"/>
-          <w:szCs w:val="28"/>
-        </w:rPr>
-        <w:t>Publisher</w:t>
-      </w:r>
-      <w:r>
+        <w:t>One More Voice</w:t>
+      </w:r>
+    </w:p>
+    <w:p>
+      <w:pPr>
+        <w:spacing w:line="240" w:lineRule="auto"/>
+        <w:jc w:val="center"/>
         <w:rPr>
           <w:rFonts w:ascii="Times New Roman" w:eastAsia="Times New Roman" w:hAnsi="Times New Roman" w:cs="Times New Roman"/>
           <w:bCs/>
           <w:sz w:val="28"/>
           <w:szCs w:val="28"/>
         </w:rPr>
-        <w:t xml:space="preserve">: </w:t>
-      </w:r>
-      <w:r>
+      </w:pPr>
+    </w:p>
+    <w:p>
+      <w:pPr>
+        <w:spacing w:line="240" w:lineRule="auto"/>
+        <w:jc w:val="center"/>
         <w:rPr>
           <w:rFonts w:ascii="Times New Roman" w:eastAsia="Times New Roman" w:hAnsi="Times New Roman" w:cs="Times New Roman"/>
           <w:bCs/>
-          <w:i/>
-          <w:iCs/>
           <w:sz w:val="28"/>
           <w:szCs w:val="28"/>
         </w:rPr>
-        <w:t>One More Voice</w:t>
+      </w:pPr>
+      <w:r>
+        <w:rPr>
+          <w:rFonts w:ascii="Times New Roman" w:eastAsia="Times New Roman" w:hAnsi="Times New Roman" w:cs="Times New Roman"/>
+          <w:b/>
+          <w:sz w:val="28"/>
+          <w:szCs w:val="28"/>
+        </w:rPr>
+        <w:t>Date:</w:t>
+      </w:r>
+      <w:r>
+        <w:rPr>
+          <w:rFonts w:ascii="Times New Roman" w:eastAsia="Times New Roman" w:hAnsi="Times New Roman" w:cs="Times New Roman"/>
+          <w:bCs/>
+          <w:sz w:val="28"/>
+          <w:szCs w:val="28"/>
+        </w:rPr>
+        <w:t xml:space="preserve"> 2023</w:t>
       </w:r>
     </w:p>
     <w:p>

</xml_diff>